<commit_message>
Added Funding Other to fix Issue #13
</commit_message>
<xml_diff>
--- a/NationalFundingDev/Documents/Forms/JFATemplate.docx
+++ b/NationalFundingDev/Documents/Forms/JFATemplate.docx
@@ -7120,6 +7120,14 @@
               </w:rPr>
               <w:t xml:space="preserve">: </w:t>
             </w:r>
+            <w:r>
+              <w:rPr>
+                <w:rFonts w:ascii="Arial" w:hAnsi="Arial" w:cs="Arial"/>
+                <w:sz w:val="18"/>
+                <w:szCs w:val="18"/>
+              </w:rPr>
+              <w:t>[FundingOther]</w:t>
+            </w:r>
           </w:p>
           <w:p>
             <w:pPr>
@@ -7141,6 +7149,16 @@
               <w:br/>
               <w:t>Description of the USGS regional/national program:</w:t>
             </w:r>
+            <w:r>
+              <w:rPr>
+                <w:rFonts w:ascii="Arial" w:hAnsi="Arial" w:cs="Arial"/>
+                <w:sz w:val="18"/>
+                <w:szCs w:val="18"/>
+              </w:rPr>
+              <w:t xml:space="preserve"> [FundingOtherReason]</w:t>
+            </w:r>
+            <w:bookmarkStart w:id="0" w:name="_GoBack"/>
+            <w:bookmarkEnd w:id="0"/>
           </w:p>
           <w:p>
             <w:pPr>
@@ -10736,8 +10754,6 @@
                     </w:rPr>
                     <w:t>[NowInformal]</w:t>
                   </w:r>
-                  <w:bookmarkStart w:id="0" w:name="_GoBack"/>
-                  <w:bookmarkEnd w:id="0"/>
                 </w:p>
                 <w:p>
                   <w:pPr>
@@ -13336,7 +13352,7 @@
 </file>
 
 <file path=customXml/itemProps1.xml><?xml version="1.0" encoding="utf-8"?>
-<ds:datastoreItem xmlns:ds="http://schemas.openxmlformats.org/officeDocument/2006/customXml" ds:itemID="{CBDF2416-FC3B-4ABB-A2FE-37143C121AC7}">
+<ds:datastoreItem xmlns:ds="http://schemas.openxmlformats.org/officeDocument/2006/customXml" ds:itemID="{804F251F-1E1D-445D-9ABD-6B3C6D054F76}">
   <ds:schemaRefs>
     <ds:schemaRef ds:uri="http://schemas.openxmlformats.org/officeDocument/2006/bibliography"/>
   </ds:schemaRefs>

</xml_diff>